<commit_message>
Kleine aanpassing in de handleiding.
</commit_message>
<xml_diff>
--- a/documentatie/handleiding installatie API.docx
+++ b/documentatie/handleiding installatie API.docx
@@ -726,15 +726,37 @@
         <w:rPr>
           <w:lang w:val="nl-NL"/>
         </w:rPr>
-        <w:t>Onderdeel van eindproduct)</w:t>
-      </w:r>
-    </w:p>
-    <w:p>
-      <w:pPr>
-        <w:rPr>
-          <w:lang w:val="nl-NL"/>
-        </w:rPr>
-      </w:pPr>
+        <w:t>Onderdeel van eindproduct</w:t>
+      </w:r>
+      <w:r>
+        <w:rPr>
+          <w:lang w:val="nl-NL"/>
+        </w:rPr>
+        <w:t xml:space="preserve">, te vinden in de release folder bij </w:t>
+      </w:r>
+      <w:proofErr w:type="spellStart"/>
+      <w:r>
+        <w:rPr>
+          <w:lang w:val="nl-NL"/>
+        </w:rPr>
+        <w:t>filmcheques_API</w:t>
+      </w:r>
+      <w:proofErr w:type="spellEnd"/>
+      <w:r>
+        <w:rPr>
+          <w:lang w:val="nl-NL"/>
+        </w:rPr>
+        <w:t>)</w:t>
+      </w:r>
+    </w:p>
+    <w:p>
+      <w:pPr>
+        <w:rPr>
+          <w:lang w:val="nl-NL"/>
+        </w:rPr>
+      </w:pPr>
+      <w:bookmarkStart w:id="0" w:name="_GoBack"/>
+      <w:bookmarkEnd w:id="0"/>
     </w:p>
     <w:p>
       <w:pPr>
@@ -1535,8 +1557,6 @@
         </w:rPr>
         <w:t xml:space="preserve"> van de API.</w:t>
       </w:r>
-      <w:bookmarkStart w:id="0" w:name="_GoBack"/>
-      <w:bookmarkEnd w:id="0"/>
     </w:p>
     <w:sectPr>
       <w:pgSz w:w="12240" w:h="15840"/>

</xml_diff>